<commit_message>
Mejoras en el informe
</commit_message>
<xml_diff>
--- a/Parte 2/informe/MFJG 2.docx
+++ b/Parte 2/informe/MFJG 2.docx
@@ -140,8 +140,6 @@
             <w:r>
               <w:t>5128</w:t>
             </w:r>
-            <w:bookmarkStart w:id="0" w:name="_GoBack"/>
-            <w:bookmarkEnd w:id="0"/>
             <w:r>
               <w:t>9</w:t>
             </w:r>
@@ -206,11 +204,12 @@
               </w:tabs>
               <w:ind w:right="560"/>
             </w:pPr>
-            <w:proofErr w:type="spellStart"/>
             <w:r>
-              <w:t>Objectivo</w:t>
+              <w:t>Obje</w:t>
             </w:r>
-            <w:proofErr w:type="spellEnd"/>
+            <w:r>
+              <w:t>tivo</w:t>
+            </w:r>
           </w:p>
         </w:tc>
         <w:tc>
@@ -237,7 +236,6 @@
                 <w:docPart w:val="E28CB92BE515BB479F809D929165845C"/>
               </w:placeholder>
             </w:sdtPr>
-            <w:sdtEndPr/>
             <w:sdtContent>
               <w:p>
                 <w:pPr>
@@ -246,21 +244,21 @@
                     <w:tab w:val="left" w:pos="10348"/>
                   </w:tabs>
                   <w:ind w:right="2202"/>
-                  <w:rPr>
-                    <w:color w:val="auto"/>
-                    <w:sz w:val="20"/>
-                  </w:rPr>
                 </w:pPr>
                 <w:r>
-                  <w:t xml:space="preserve">Desarrollar un compilador que sea capaz de </w:t>
+                  <w:t>Desarrollar un compilador que sea capaz de factorizar un número</w:t>
                 </w:r>
-                <w:proofErr w:type="spellStart"/>
                 <w:r>
-                  <w:t>factorizar</w:t>
+                  <w:t xml:space="preserve"> grande en sus factores</w:t>
                 </w:r>
-                <w:proofErr w:type="spellEnd"/>
                 <w:r>
-                  <w:t xml:space="preserve"> un número primo. Este compilador también funcionaría para implementar otras funciones como obtener el número de Fibonacci. </w:t>
+                  <w:t xml:space="preserve"> primo</w:t>
+                </w:r>
+                <w:r>
+                  <w:t>s</w:t>
+                </w:r>
+                <w:r>
+                  <w:t xml:space="preserve">. </w:t>
                 </w:r>
               </w:p>
             </w:sdtContent>
@@ -369,12 +367,6 @@
               </w:tabs>
               <w:spacing w:line="270" w:lineRule="atLeast"/>
               <w:ind w:right="2202"/>
-              <w:rPr>
-                <w:rFonts w:asciiTheme="majorHAnsi" w:hAnsiTheme="majorHAnsi" w:cs="Courier"/>
-                <w:color w:val="6F7479" w:themeColor="background2" w:themeShade="80"/>
-                <w:sz w:val="18"/>
-                <w:szCs w:val="18"/>
-              </w:rPr>
             </w:pPr>
             <w:r>
               <w:rPr>
@@ -385,7 +377,6 @@
               </w:rPr>
               <w:t xml:space="preserve">Al avanzar con el desarrollo de la segunda parte, nos dimos cuenta que la gramática que habíamos definido </w:t>
             </w:r>
-            <w:proofErr w:type="spellStart"/>
             <w:r>
               <w:rPr>
                 <w:rFonts w:asciiTheme="majorHAnsi" w:hAnsiTheme="majorHAnsi" w:cs="Courier"/>
@@ -393,42 +384,7 @@
                 <w:sz w:val="18"/>
                 <w:szCs w:val="18"/>
               </w:rPr>
-              <w:t>incialmente</w:t>
-            </w:r>
-            <w:proofErr w:type="spellEnd"/>
-          </w:p>
-          <w:p>
-            <w:pPr>
-              <w:tabs>
-                <w:tab w:val="left" w:pos="916"/>
-                <w:tab w:val="left" w:pos="1832"/>
-                <w:tab w:val="left" w:pos="2748"/>
-                <w:tab w:val="left" w:pos="3664"/>
-                <w:tab w:val="left" w:pos="4580"/>
-                <w:tab w:val="left" w:pos="5496"/>
-                <w:tab w:val="left" w:pos="6412"/>
-                <w:tab w:val="left" w:pos="7328"/>
-                <w:tab w:val="left" w:pos="8244"/>
-                <w:tab w:val="left" w:pos="9160"/>
-                <w:tab w:val="left" w:pos="9901"/>
-                <w:tab w:val="left" w:pos="10348"/>
-                <w:tab w:val="left" w:pos="10992"/>
-                <w:tab w:val="left" w:pos="11908"/>
-                <w:tab w:val="left" w:pos="12824"/>
-                <w:tab w:val="left" w:pos="13740"/>
-                <w:tab w:val="left" w:pos="14656"/>
-              </w:tabs>
-              <w:spacing w:line="270" w:lineRule="atLeast"/>
-              <w:ind w:right="2202"/>
-            </w:pPr>
-            <w:r>
-              <w:rPr>
-                <w:rFonts w:asciiTheme="majorHAnsi" w:hAnsiTheme="majorHAnsi" w:cs="Courier"/>
-                <w:color w:val="6F7479" w:themeColor="background2" w:themeShade="80"/>
-                <w:sz w:val="18"/>
-                <w:szCs w:val="18"/>
-              </w:rPr>
-              <w:t xml:space="preserve">Validaba muchas cosas que seria mas cómodo verificar en la semántica, </w:t>
+              <w:t>inicialmente</w:t>
             </w:r>
             <w:r>
               <w:rPr>
@@ -437,9 +393,8 @@
                 <w:sz w:val="18"/>
                 <w:szCs w:val="18"/>
               </w:rPr>
-              <w:t xml:space="preserve">Esto se debió a que todavía no </w:t>
+              <w:t xml:space="preserve"> v</w:t>
             </w:r>
-            <w:proofErr w:type="spellStart"/>
             <w:r>
               <w:rPr>
                 <w:rFonts w:asciiTheme="majorHAnsi" w:hAnsiTheme="majorHAnsi" w:cs="Courier"/>
@@ -447,9 +402,26 @@
                 <w:sz w:val="18"/>
                 <w:szCs w:val="18"/>
               </w:rPr>
-              <w:t>poseaiamso</w:t>
+              <w:t xml:space="preserve">alidaba muchas cosas que seria mas cómodo verificar en la semántica, </w:t>
             </w:r>
-            <w:proofErr w:type="spellEnd"/>
+            <w:r>
+              <w:rPr>
+                <w:rFonts w:asciiTheme="majorHAnsi" w:hAnsiTheme="majorHAnsi" w:cs="Courier"/>
+                <w:color w:val="6F7479" w:themeColor="background2" w:themeShade="80"/>
+                <w:sz w:val="18"/>
+                <w:szCs w:val="18"/>
+              </w:rPr>
+              <w:t>Esto se d</w:t>
+            </w:r>
+            <w:r>
+              <w:rPr>
+                <w:rFonts w:asciiTheme="majorHAnsi" w:hAnsiTheme="majorHAnsi" w:cs="Courier"/>
+                <w:color w:val="6F7479" w:themeColor="background2" w:themeShade="80"/>
+                <w:sz w:val="18"/>
+                <w:szCs w:val="18"/>
+              </w:rPr>
+              <w:t>ebió a que todavía no poseíamos</w:t>
+            </w:r>
             <w:r>
               <w:rPr>
                 <w:rFonts w:asciiTheme="majorHAnsi" w:hAnsiTheme="majorHAnsi" w:cs="Courier"/>
@@ -582,29 +554,8 @@
                 <w:sz w:val="18"/>
                 <w:szCs w:val="18"/>
               </w:rPr>
-              <w:t xml:space="preserve">Se realizo un cambio drástico en la misma, adicionalmente y en consideración del objetivo de nuestro compilador, se simplifico de forma tal que solo admita una función principal, y una lista de números a </w:t>
+              <w:t>Se realizo un cambio drástico en la misma, adicionalmente y en consideración del objetivo de nuestro compilador, se simplifico de forma tal que solo admita una función principal, y una lista de números a factorizar en primos por medio de la palabra reservada “</w:t>
             </w:r>
-            <w:proofErr w:type="spellStart"/>
-            <w:r>
-              <w:rPr>
-                <w:rFonts w:asciiTheme="majorHAnsi" w:hAnsiTheme="majorHAnsi" w:cs="Courier"/>
-                <w:color w:val="6F7479" w:themeColor="background2" w:themeShade="80"/>
-                <w:sz w:val="18"/>
-                <w:szCs w:val="18"/>
-              </w:rPr>
-              <w:t>factorizar</w:t>
-            </w:r>
-            <w:proofErr w:type="spellEnd"/>
-            <w:r>
-              <w:rPr>
-                <w:rFonts w:asciiTheme="majorHAnsi" w:hAnsiTheme="majorHAnsi" w:cs="Courier"/>
-                <w:color w:val="6F7479" w:themeColor="background2" w:themeShade="80"/>
-                <w:sz w:val="18"/>
-                <w:szCs w:val="18"/>
-              </w:rPr>
-              <w:t xml:space="preserve"> en primos por medio de la palabra reservada “</w:t>
-            </w:r>
-            <w:proofErr w:type="spellStart"/>
             <w:r>
               <w:rPr>
                 <w:rFonts w:asciiTheme="majorHAnsi" w:hAnsiTheme="majorHAnsi" w:cs="Courier"/>
@@ -615,7 +566,6 @@
               </w:rPr>
               <w:t>decompose</w:t>
             </w:r>
-            <w:proofErr w:type="spellEnd"/>
             <w:r>
               <w:rPr>
                 <w:rFonts w:asciiTheme="majorHAnsi" w:hAnsiTheme="majorHAnsi" w:cs="Courier"/>
@@ -629,6 +579,9 @@
         </w:tc>
       </w:tr>
       <w:tr>
+        <w:trPr>
+          <w:trHeight w:val="73"/>
+        </w:trPr>
         <w:tc>
           <w:tcPr>
             <w:tcW w:w="788" w:type="pct"/>
@@ -673,6 +626,9 @@
         </w:tc>
       </w:tr>
       <w:tr>
+        <w:trPr>
+          <w:trHeight w:val="2107"/>
+        </w:trPr>
         <w:tc>
           <w:tcPr>
             <w:tcW w:w="788" w:type="pct"/>
@@ -683,7 +639,8 @@
               <w:tabs>
                 <w:tab w:val="left" w:pos="10348"/>
               </w:tabs>
-              <w:ind w:right="560"/>
+              <w:ind w:left="568" w:right="560" w:hanging="426"/>
+              <w:jc w:val="center"/>
             </w:pPr>
             <w:r>
               <w:t xml:space="preserve">La </w:t>
@@ -712,17 +669,15 @@
           </w:tcPr>
           <w:sdt>
             <w:sdtPr>
+              <w:rPr>
+                <w:color w:val="auto"/>
+                <w:sz w:val="20"/>
+              </w:rPr>
               <w:id w:val="9459754"/>
               <w:placeholder>
                 <w:docPart w:val="F8736E93F9287C4D9B1D43112CD7673D"/>
               </w:placeholder>
             </w:sdtPr>
-            <w:sdtEndPr>
-              <w:rPr>
-                <w:color w:val="auto"/>
-                <w:sz w:val="20"/>
-              </w:rPr>
-            </w:sdtEndPr>
             <w:sdtContent>
               <w:p>
                 <w:pPr>
@@ -1051,6 +1006,12 @@
                   </w:tabs>
                   <w:spacing w:line="270" w:lineRule="atLeast"/>
                   <w:ind w:right="2202"/>
+                  <w:rPr>
+                    <w:rFonts w:asciiTheme="majorHAnsi" w:hAnsiTheme="majorHAnsi" w:cs="Courier"/>
+                    <w:color w:val="6F7479" w:themeColor="background2" w:themeShade="80"/>
+                    <w:sz w:val="18"/>
+                    <w:szCs w:val="18"/>
+                  </w:rPr>
                 </w:pPr>
                 <w:r>
                   <w:rPr>
@@ -1063,23 +1024,52 @@
                   <w:t>P producciones;</w:t>
                 </w:r>
               </w:p>
+              <w:p>
+                <w:pPr>
+                  <w:tabs>
+                    <w:tab w:val="left" w:pos="916"/>
+                    <w:tab w:val="left" w:pos="1832"/>
+                    <w:tab w:val="left" w:pos="2748"/>
+                    <w:tab w:val="left" w:pos="3664"/>
+                    <w:tab w:val="left" w:pos="4580"/>
+                    <w:tab w:val="left" w:pos="5496"/>
+                    <w:tab w:val="left" w:pos="6412"/>
+                    <w:tab w:val="left" w:pos="7328"/>
+                    <w:tab w:val="left" w:pos="8244"/>
+                    <w:tab w:val="left" w:pos="8350"/>
+                    <w:tab w:val="left" w:pos="9160"/>
+                    <w:tab w:val="left" w:pos="10076"/>
+                    <w:tab w:val="left" w:pos="10348"/>
+                    <w:tab w:val="left" w:pos="10992"/>
+                    <w:tab w:val="left" w:pos="11908"/>
+                    <w:tab w:val="left" w:pos="12824"/>
+                    <w:tab w:val="left" w:pos="13740"/>
+                    <w:tab w:val="left" w:pos="14656"/>
+                  </w:tabs>
+                  <w:spacing w:line="270" w:lineRule="atLeast"/>
+                  <w:ind w:right="2202"/>
+                </w:pPr>
+              </w:p>
             </w:sdtContent>
           </w:sdt>
         </w:tc>
       </w:tr>
       <w:tr>
+        <w:trPr>
+          <w:trHeight w:val="1785"/>
+        </w:trPr>
         <w:tc>
           <w:tcPr>
             <w:tcW w:w="788" w:type="pct"/>
           </w:tcPr>
           <w:p>
             <w:pPr>
-              <w:pStyle w:val="SpaceBetween"/>
-              <w:tabs>
-                <w:tab w:val="left" w:pos="10348"/>
-              </w:tabs>
-              <w:ind w:right="1019"/>
+              <w:pStyle w:val="Heading3"/>
+              <w:ind w:left="568" w:right="418" w:hanging="284"/>
             </w:pPr>
+            <w:r>
+              <w:t>La semántica</w:t>
+            </w:r>
           </w:p>
         </w:tc>
         <w:tc>
@@ -1100,15 +1090,93 @@
           <w:tcPr>
             <w:tcW w:w="4204" w:type="pct"/>
           </w:tcPr>
-          <w:p>
-            <w:pPr>
-              <w:pStyle w:val="SpaceBetween"/>
-              <w:tabs>
-                <w:tab w:val="left" w:pos="10348"/>
-              </w:tabs>
-              <w:ind w:right="1019"/>
-            </w:pPr>
-          </w:p>
+          <w:sdt>
+            <w:sdtPr>
+              <w:id w:val="1239519616"/>
+              <w:placeholder>
+                <w:docPart w:val="ADE08ACCC0E1814293376A5C9D39F701"/>
+              </w:placeholder>
+            </w:sdtPr>
+            <w:sdtEndPr>
+              <w:rPr>
+                <w:sz w:val="36"/>
+              </w:rPr>
+            </w:sdtEndPr>
+            <w:sdtContent>
+              <w:p>
+                <w:pPr>
+                  <w:widowControl w:val="0"/>
+                  <w:autoSpaceDE w:val="0"/>
+                  <w:autoSpaceDN w:val="0"/>
+                  <w:adjustRightInd w:val="0"/>
+                  <w:spacing w:after="240"/>
+                  <w:ind w:right="2202"/>
+                  <w:rPr>
+                    <w:color w:val="7F7F7F" w:themeColor="text1" w:themeTint="80"/>
+                    <w:sz w:val="18"/>
+                  </w:rPr>
+                </w:pPr>
+                <w:r>
+                  <w:rPr>
+                    <w:color w:val="7F7F7F" w:themeColor="text1" w:themeTint="80"/>
+                    <w:sz w:val="18"/>
+                  </w:rPr>
+                  <w:t>Como se mencion</w:t>
+                </w:r>
+                <w:r>
+                  <w:rPr>
+                    <w:color w:val="7F7F7F" w:themeColor="text1" w:themeTint="80"/>
+                    <w:sz w:val="18"/>
+                  </w:rPr>
+                  <w:t>ó</w:t>
+                </w:r>
+                <w:r>
+                  <w:rPr>
+                    <w:color w:val="7F7F7F" w:themeColor="text1" w:themeTint="80"/>
+                    <w:sz w:val="18"/>
+                  </w:rPr>
+                  <w:t xml:space="preserve"> anteriormente, se paso gran parte de las validaciones de la </w:t>
+                </w:r>
+                <w:r>
+                  <w:rPr>
+                    <w:color w:val="7F7F7F" w:themeColor="text1" w:themeTint="80"/>
+                    <w:sz w:val="18"/>
+                  </w:rPr>
+                  <w:t>gramática</w:t>
+                </w:r>
+                <w:r>
+                  <w:rPr>
+                    <w:color w:val="7F7F7F" w:themeColor="text1" w:themeTint="80"/>
+                    <w:sz w:val="18"/>
+                  </w:rPr>
+                  <w:t xml:space="preserve"> aquí, internamente al compilar se ejecuta la descomposición en primos y queda en a.out un archivo de c con una lista de printfs con los resultados.</w:t>
+                </w:r>
+                <w:r>
+                  <w:rPr>
+                    <w:color w:val="7F7F7F" w:themeColor="text1" w:themeTint="80"/>
+                    <w:sz w:val="18"/>
+                  </w:rPr>
+                  <w:t xml:space="preserve"> </w:t>
+                </w:r>
+                <w:r>
+                  <w:rPr>
+                    <w:color w:val="7F7F7F" w:themeColor="text1" w:themeTint="80"/>
+                    <w:sz w:val="18"/>
+                  </w:rPr>
+                  <w:t>Esta es la representación en C de un programa de nuestra sintaxis, elegimos este método porque es mas sencillo que soportar salida estándar, y mucho mas eficiente a la hora de ejecutarse mas de una vez. El método de entrada debe ser manual por medio del programa a compilar, ya que no soportamos entrada estándar.</w:t>
+                </w:r>
+              </w:p>
+              <w:p>
+                <w:pPr>
+                  <w:pStyle w:val="SpaceBetween"/>
+                  <w:tabs>
+                    <w:tab w:val="left" w:pos="10348"/>
+                  </w:tabs>
+                  <w:ind w:right="1019"/>
+                </w:pPr>
+              </w:p>
+            </w:sdtContent>
+          </w:sdt>
         </w:tc>
       </w:tr>
       <w:tr>
@@ -1125,11 +1193,10 @@
               <w:ind w:right="560"/>
             </w:pPr>
             <w:r>
-              <w:t xml:space="preserve">La </w:t>
+              <w:t>Detrás del telón</w:t>
             </w:r>
-            <w:r>
-              <w:t>semántica</w:t>
-            </w:r>
+            <w:bookmarkStart w:id="0" w:name="_GoBack"/>
+            <w:bookmarkEnd w:id="0"/>
           </w:p>
         </w:tc>
         <w:tc>
@@ -1153,10 +1220,9 @@
             <w:sdtPr>
               <w:id w:val="-1540730812"/>
               <w:placeholder>
-                <w:docPart w:val="5FAC21301F0539489E63C02D82DBFC03"/>
+                <w:docPart w:val="84ECC8C65091BB4EAAFDC8312FCF3D7B"/>
               </w:placeholder>
             </w:sdtPr>
-            <w:sdtEndPr/>
             <w:sdtContent>
               <w:p>
                 <w:pPr>
@@ -1167,48 +1233,43 @@
                   <w:ind w:right="2202"/>
                 </w:pPr>
                 <w:r>
-                  <w:t xml:space="preserve">Como se menciono anteriormente, se paso gran parte de las validaciones de la </w:t>
-                </w:r>
-                <w:proofErr w:type="spellStart"/>
-                <w:r>
-                  <w:t>gramatica</w:t>
-                </w:r>
-                <w:proofErr w:type="spellEnd"/>
-                <w:r>
-                  <w:t xml:space="preserve"> aquí,  internamente al compilar se ejecuta la descomposición en primos y queda en </w:t>
-                </w:r>
-                <w:proofErr w:type="spellStart"/>
-                <w:r>
-                  <w:t>a.out</w:t>
-                </w:r>
-                <w:proofErr w:type="spellEnd"/>
-                <w:r>
-                  <w:t xml:space="preserve"> un archivo de c con una lista de </w:t>
-                </w:r>
-                <w:proofErr w:type="spellStart"/>
-                <w:r>
-                  <w:t>printfs</w:t>
-                </w:r>
-                <w:proofErr w:type="spellEnd"/>
-                <w:r>
-                  <w:t xml:space="preserve"> con los </w:t>
-                </w:r>
-                <w:proofErr w:type="spellStart"/>
-                <w:r>
-                  <w:t>resultados.Esta</w:t>
-                </w:r>
-                <w:proofErr w:type="spellEnd"/>
-                <w:r>
-                  <w:t xml:space="preserve"> es la representación en C de un programa de nuestra sintaxis</w:t>
+                  <w:t xml:space="preserve">Cada vez que se invoca a la palabra reservada </w:t>
                 </w:r>
                 <w:r>
-                  <w:t>, elegimos este método porque es mas sencillo que soportar salida estándar, y mucho mas eficiente a la hora de ejecutarse mas de una vez</w:t>
+                  <w:t>“</w:t>
                 </w:r>
                 <w:r>
-                  <w:t xml:space="preserve">. El método de entrada debe ser manual por medio del programa a compilar, ya que no soportamos entrada </w:t>
+                  <w:rPr>
+                    <w:i/>
+                  </w:rPr>
+                  <w:t>decompose</w:t>
                 </w:r>
                 <w:r>
-                  <w:t xml:space="preserve">estándar. </w:t>
+                  <w:rPr>
+                    <w:i/>
+                  </w:rPr>
+                  <w:t>”</w:t>
+                </w:r>
+                <w:r>
+                  <w:t xml:space="preserve"> con un numero primo como parámetro, durante la compilación se ejecuta la descomposición en primos</w:t>
+                </w:r>
+                <w:r>
+                  <w:t xml:space="preserve">, tomando en numero de entrada como valor entero de 64bits convertido mediante la función </w:t>
+                </w:r>
+                <w:r>
+                  <w:rPr>
+                    <w:i/>
+                  </w:rPr>
+                  <w:t>atoi</w:t>
+                </w:r>
+                <w:r>
+                  <w:t xml:space="preserve"> de C</w:t>
+                </w:r>
+                <w:r>
+                  <w:t xml:space="preserve"> y el resultado se vuelva en un printf de c directamente dentro de la cadena</w:t>
+                </w:r>
+                <w:r>
+                  <w:t>.</w:t>
                 </w:r>
               </w:p>
             </w:sdtContent>
@@ -1216,6 +1277,9 @@
         </w:tc>
       </w:tr>
       <w:tr>
+        <w:trPr>
+          <w:trHeight w:val="73"/>
+        </w:trPr>
         <w:tc>
           <w:tcPr>
             <w:tcW w:w="788" w:type="pct"/>
@@ -1224,9 +1288,18 @@
             <w:pPr>
               <w:pStyle w:val="SpaceBetween"/>
               <w:tabs>
+                <w:tab w:val="left" w:pos="1418"/>
                 <w:tab w:val="left" w:pos="10348"/>
               </w:tabs>
-              <w:ind w:right="1019"/>
+              <w:ind w:right="418"/>
+              <w:rPr>
+                <w:rFonts w:asciiTheme="majorHAnsi" w:eastAsiaTheme="majorEastAsia" w:hAnsiTheme="majorHAnsi" w:cstheme="majorBidi"/>
+                <w:b/>
+                <w:bCs/>
+                <w:color w:val="E76F34" w:themeColor="accent1"/>
+                <w:sz w:val="18"/>
+                <w:szCs w:val="24"/>
+              </w:rPr>
             </w:pPr>
           </w:p>
         </w:tc>
@@ -1241,6 +1314,14 @@
                 <w:tab w:val="left" w:pos="10348"/>
               </w:tabs>
               <w:ind w:right="1019"/>
+              <w:rPr>
+                <w:rFonts w:asciiTheme="majorHAnsi" w:eastAsiaTheme="majorEastAsia" w:hAnsiTheme="majorHAnsi" w:cstheme="majorBidi"/>
+                <w:b/>
+                <w:bCs/>
+                <w:color w:val="E76F34" w:themeColor="accent1"/>
+                <w:sz w:val="18"/>
+                <w:szCs w:val="24"/>
+              </w:rPr>
             </w:pPr>
           </w:p>
         </w:tc>
@@ -1260,6 +1341,9 @@
         </w:tc>
       </w:tr>
       <w:tr>
+        <w:trPr>
+          <w:trHeight w:val="1965"/>
+        </w:trPr>
         <w:tc>
           <w:tcPr>
             <w:tcW w:w="788" w:type="pct"/>
@@ -1375,16 +1459,7 @@
                 <w:sz w:val="18"/>
                 <w:szCs w:val="18"/>
               </w:rPr>
-              <w:t xml:space="preserve"> de alrededor de 167mb con todos los números primos</w:t>
-            </w:r>
-            <w:r>
-              <w:rPr>
-                <w:rFonts w:asciiTheme="majorHAnsi" w:hAnsiTheme="majorHAnsi" w:cs="Courier"/>
-                <w:color w:val="6F7479" w:themeColor="background2" w:themeShade="80"/>
-                <w:sz w:val="18"/>
-                <w:szCs w:val="18"/>
-              </w:rPr>
-              <w:t xml:space="preserve"> que entran en un </w:t>
+              <w:t xml:space="preserve"> de alrededor de 137mb con todos los números primos que entran en un </w:t>
             </w:r>
             <w:proofErr w:type="spellStart"/>
             <w:r>
@@ -1404,12 +1479,53 @@
                 <w:sz w:val="18"/>
                 <w:szCs w:val="18"/>
               </w:rPr>
-              <w:t xml:space="preserve"> de 64 bits, por lo que la primer ejecución toma alrededor de 1 minuto, y luego se reduce a 1 segundo.</w:t>
+              <w:t xml:space="preserve"> de 64 bits, por lo que la primer ejecución toma alrededor de 1 minuto, y luego se reduce a 1 segundo. El algoritmo se basa en una criba (como la criba de Eratóstenes</w:t>
+            </w:r>
+            <w:r>
+              <w:rPr>
+                <w:rStyle w:val="FootnoteReference"/>
+                <w:rFonts w:asciiTheme="majorHAnsi" w:hAnsiTheme="majorHAnsi" w:cs="Courier"/>
+                <w:color w:val="6F7479" w:themeColor="background2" w:themeShade="80"/>
+                <w:sz w:val="18"/>
+                <w:szCs w:val="18"/>
+              </w:rPr>
+              <w:footnoteReference w:id="2"/>
+            </w:r>
+            <w:r>
+              <w:rPr>
+                <w:rFonts w:asciiTheme="majorHAnsi" w:hAnsiTheme="majorHAnsi" w:cs="Courier"/>
+                <w:color w:val="6F7479" w:themeColor="background2" w:themeShade="80"/>
+                <w:sz w:val="18"/>
+                <w:szCs w:val="18"/>
+              </w:rPr>
+              <w:t>) pero utilizando una rueda de primos</w:t>
+            </w:r>
+            <w:r>
+              <w:rPr>
+                <w:rStyle w:val="FootnoteReference"/>
+                <w:rFonts w:asciiTheme="majorHAnsi" w:hAnsiTheme="majorHAnsi" w:cs="Courier"/>
+                <w:color w:val="6F7479" w:themeColor="background2" w:themeShade="80"/>
+                <w:sz w:val="18"/>
+                <w:szCs w:val="18"/>
+              </w:rPr>
+              <w:footnoteReference w:id="3"/>
+            </w:r>
+            <w:r>
+              <w:rPr>
+                <w:rFonts w:asciiTheme="majorHAnsi" w:hAnsiTheme="majorHAnsi" w:cs="Courier"/>
+                <w:color w:val="6F7479" w:themeColor="background2" w:themeShade="80"/>
+                <w:sz w:val="18"/>
+                <w:szCs w:val="18"/>
+              </w:rPr>
+              <w:t xml:space="preserve"> de tamaño 30</w:t>
             </w:r>
           </w:p>
         </w:tc>
       </w:tr>
       <w:tr>
+        <w:trPr>
+          <w:trHeight w:val="1039"/>
+        </w:trPr>
         <w:tc>
           <w:tcPr>
             <w:tcW w:w="788" w:type="pct"/>
@@ -1418,10 +1534,22 @@
             <w:pPr>
               <w:pStyle w:val="SpaceBetween"/>
               <w:tabs>
+                <w:tab w:val="left" w:pos="426"/>
                 <w:tab w:val="left" w:pos="10348"/>
               </w:tabs>
-              <w:ind w:right="1019"/>
+              <w:ind w:left="426" w:right="615" w:hanging="426"/>
             </w:pPr>
+            <w:r>
+              <w:rPr>
+                <w:rFonts w:asciiTheme="majorHAnsi" w:eastAsiaTheme="majorEastAsia" w:hAnsiTheme="majorHAnsi" w:cstheme="majorBidi"/>
+                <w:b/>
+                <w:bCs/>
+                <w:color w:val="E76F34" w:themeColor="accent1"/>
+                <w:sz w:val="18"/>
+                <w:szCs w:val="24"/>
+              </w:rPr>
+              <w:t>Restricciones de tiempo</w:t>
+            </w:r>
           </w:p>
         </w:tc>
         <w:tc>
@@ -1442,15 +1570,84 @@
           <w:tcPr>
             <w:tcW w:w="4204" w:type="pct"/>
           </w:tcPr>
-          <w:p>
-            <w:pPr>
-              <w:pStyle w:val="SpaceBetween"/>
-              <w:tabs>
-                <w:tab w:val="left" w:pos="10348"/>
-              </w:tabs>
-              <w:ind w:right="1019"/>
-            </w:pPr>
-          </w:p>
+          <w:sdt>
+            <w:sdtPr>
+              <w:id w:val="1433466584"/>
+              <w:placeholder>
+                <w:docPart w:val="8803B613C6110D46B4162612ACC29CEF"/>
+              </w:placeholder>
+            </w:sdtPr>
+            <w:sdtEndPr>
+              <w:rPr>
+                <w:color w:val="7F7F7F" w:themeColor="text1" w:themeTint="80"/>
+                <w:sz w:val="18"/>
+              </w:rPr>
+            </w:sdtEndPr>
+            <w:sdtContent>
+              <w:p>
+                <w:pPr>
+                  <w:pStyle w:val="SpaceBetween"/>
+                  <w:tabs>
+                    <w:tab w:val="left" w:pos="10348"/>
+                  </w:tabs>
+                  <w:ind w:right="2202"/>
+                  <w:rPr>
+                    <w:color w:val="7F7F7F" w:themeColor="text1" w:themeTint="80"/>
+                    <w:sz w:val="18"/>
+                  </w:rPr>
+                </w:pPr>
+                <w:r>
+                  <w:rPr>
+                    <w:color w:val="7F7F7F" w:themeColor="text1" w:themeTint="80"/>
+                    <w:sz w:val="18"/>
+                  </w:rPr>
+                  <w:t xml:space="preserve">Como siempre, al encarar un proyecto, una de las grandes limitantes es el tiempo. Nuestra prioridad fue administrar el mismo para que el compilador logre, lo mejor posible , su objetivo. </w:t>
+                </w:r>
+              </w:p>
+              <w:p>
+                <w:pPr>
+                  <w:pStyle w:val="SpaceBetween"/>
+                  <w:tabs>
+                    <w:tab w:val="left" w:pos="10348"/>
+                  </w:tabs>
+                  <w:ind w:right="2202"/>
+                  <w:rPr>
+                    <w:color w:val="7F7F7F" w:themeColor="text1" w:themeTint="80"/>
+                    <w:sz w:val="18"/>
+                  </w:rPr>
+                </w:pPr>
+              </w:p>
+              <w:p>
+                <w:pPr>
+                  <w:pStyle w:val="SpaceBetween"/>
+                  <w:tabs>
+                    <w:tab w:val="left" w:pos="10348"/>
+                  </w:tabs>
+                  <w:ind w:right="2202"/>
+                  <w:rPr>
+                    <w:color w:val="7F7F7F" w:themeColor="text1" w:themeTint="80"/>
+                    <w:sz w:val="18"/>
+                  </w:rPr>
+                </w:pPr>
+                <w:r>
+                  <w:rPr>
+                    <w:color w:val="7F7F7F" w:themeColor="text1" w:themeTint="80"/>
+                    <w:sz w:val="18"/>
+                  </w:rPr>
+                  <w:t>Fue por eso que concentramos nuestras energías en hacer funcionar una implementación veloz para descomponer primos y en darle foco a la sintaxis para soportarla en forma sencilla, de modo tal que una persona sin demasiados conocimientos de programación, pueda obtener descomposiciones en forma rápida mediante nuestro compilador especializado.</w:t>
+                </w:r>
+              </w:p>
+              <w:p>
+                <w:pPr>
+                  <w:pStyle w:val="SpaceBetween"/>
+                  <w:tabs>
+                    <w:tab w:val="left" w:pos="10348"/>
+                  </w:tabs>
+                  <w:ind w:right="1019"/>
+                </w:pPr>
+              </w:p>
+            </w:sdtContent>
+          </w:sdt>
         </w:tc>
       </w:tr>
       <w:tr>
@@ -1495,20 +1692,106 @@
                 <w:tab w:val="left" w:pos="10348"/>
               </w:tabs>
               <w:ind w:right="2202"/>
+              <w:rPr>
+                <w:rFonts w:asciiTheme="majorHAnsi" w:hAnsiTheme="majorHAnsi" w:cs="Courier"/>
+                <w:color w:val="6F7479" w:themeColor="background2" w:themeShade="80"/>
+                <w:szCs w:val="18"/>
+              </w:rPr>
             </w:pPr>
             <w:r>
+              <w:rPr>
+                <w:rFonts w:asciiTheme="majorHAnsi" w:hAnsiTheme="majorHAnsi" w:cs="Courier"/>
+                <w:color w:val="6F7479" w:themeColor="background2" w:themeShade="80"/>
+                <w:szCs w:val="18"/>
+              </w:rPr>
               <w:t xml:space="preserve">Como mejoras al TPE seria bueno soportar BIG INTEGER como parámetro en la descomposición, ya que por ahora solo soportamos </w:t>
             </w:r>
             <w:proofErr w:type="spellStart"/>
             <w:r>
+              <w:rPr>
+                <w:rFonts w:asciiTheme="majorHAnsi" w:hAnsiTheme="majorHAnsi" w:cs="Courier"/>
+                <w:color w:val="6F7479" w:themeColor="background2" w:themeShade="80"/>
+                <w:szCs w:val="18"/>
+              </w:rPr>
               <w:t>int</w:t>
             </w:r>
             <w:proofErr w:type="spellEnd"/>
             <w:r>
-              <w:t xml:space="preserve"> de 64bits, adicionalmente seria bueno también que el código equivalente a nuestra sintaxis sea en ASM en vez de en C, para mayor velocidad.</w:t>
+              <w:rPr>
+                <w:rFonts w:asciiTheme="majorHAnsi" w:hAnsiTheme="majorHAnsi" w:cs="Courier"/>
+                <w:color w:val="6F7479" w:themeColor="background2" w:themeShade="80"/>
+                <w:szCs w:val="18"/>
+              </w:rPr>
+              <w:t xml:space="preserve"> de 64bits, adicionalmente seria bueno también que el código equivalente a nuestra sintaxis sea en ASM en vez de en C, para mayor velocidad.  </w:t>
+            </w:r>
+          </w:p>
+          <w:p>
+            <w:pPr>
+              <w:pStyle w:val="BodyText"/>
+              <w:tabs>
+                <w:tab w:val="left" w:pos="10348"/>
+              </w:tabs>
+              <w:ind w:right="2202"/>
+              <w:rPr>
+                <w:rFonts w:asciiTheme="majorHAnsi" w:hAnsiTheme="majorHAnsi" w:cs="Courier"/>
+                <w:color w:val="6F7479" w:themeColor="background2" w:themeShade="80"/>
+                <w:szCs w:val="18"/>
+              </w:rPr>
+            </w:pPr>
+            <w:r>
+              <w:rPr>
+                <w:rFonts w:asciiTheme="majorHAnsi" w:hAnsiTheme="majorHAnsi" w:cs="Courier"/>
+                <w:color w:val="6F7479" w:themeColor="background2" w:themeShade="80"/>
+                <w:szCs w:val="18"/>
+              </w:rPr>
+              <w:t xml:space="preserve">Adicionalmente si le diera algún tipo de salida a la palabra reservada en C se podrían definir operaciones aritméticas básicas sobre ese resultado (suma, resta multiplicación y división). </w:t>
+            </w:r>
+          </w:p>
+          <w:p>
+            <w:pPr>
+              <w:pStyle w:val="BodyText"/>
+              <w:tabs>
+                <w:tab w:val="left" w:pos="10348"/>
+              </w:tabs>
+              <w:ind w:right="2202"/>
+              <w:rPr>
+                <w:rFonts w:asciiTheme="majorHAnsi" w:hAnsiTheme="majorHAnsi" w:cs="Courier"/>
+                <w:color w:val="6F7479" w:themeColor="background2" w:themeShade="80"/>
+                <w:szCs w:val="18"/>
+              </w:rPr>
+            </w:pPr>
+            <w:r>
+              <w:rPr>
+                <w:rFonts w:asciiTheme="majorHAnsi" w:hAnsiTheme="majorHAnsi" w:cs="Courier"/>
+                <w:color w:val="6F7479" w:themeColor="background2" w:themeShade="80"/>
+                <w:szCs w:val="18"/>
+              </w:rPr>
+              <w:t>Esto</w:t>
             </w:r>
             <w:r>
-              <w:t xml:space="preserve">  </w:t>
+              <w:rPr>
+                <w:rFonts w:asciiTheme="majorHAnsi" w:hAnsiTheme="majorHAnsi" w:cs="Courier"/>
+                <w:color w:val="6F7479" w:themeColor="background2" w:themeShade="80"/>
+                <w:szCs w:val="18"/>
+              </w:rPr>
+              <w:t xml:space="preserve"> invitaría a la gramática a soportar recursividad y variables para darle mas poder realizar operaciones mas interesantes desde el punto de vista matemático y darle mas potencia a nuestro lenguaje. </w:t>
+            </w:r>
+          </w:p>
+          <w:p>
+            <w:pPr>
+              <w:pStyle w:val="BodyText"/>
+              <w:tabs>
+                <w:tab w:val="left" w:pos="10348"/>
+              </w:tabs>
+              <w:ind w:right="2202"/>
+            </w:pPr>
+            <w:r>
+              <w:rPr>
+                <w:rFonts w:asciiTheme="majorHAnsi" w:hAnsiTheme="majorHAnsi" w:cs="Courier"/>
+                <w:color w:val="6F7479" w:themeColor="background2" w:themeShade="80"/>
+                <w:szCs w:val="18"/>
+              </w:rPr>
+              <w:t>Una de las razones por las que no se hizo esto, es porque habría que definir las operaciones aritméticas para una descomposición en primos, habría que manejarlas internamente en el caso de soportar BIG INTEGER y habría que darle una forma de salida estándar a la gramática.</w:t>
             </w:r>
           </w:p>
         </w:tc>
@@ -1596,10 +1879,9 @@
             <w:sdtPr>
               <w:id w:val="-2008278075"/>
               <w:placeholder>
-                <w:docPart w:val="0FC4C0E1C9A6F743976BBD8293FFB748"/>
+                <w:docPart w:val="9C5DF0CF8C502343A56F594A19FF6B0C"/>
               </w:placeholder>
             </w:sdtPr>
-            <w:sdtEndPr/>
             <w:sdtContent>
               <w:p>
                 <w:pPr>
@@ -1629,15 +1911,7 @@
                   </w:r>
                 </w:hyperlink>
                 <w:r>
-                  <w:t xml:space="preserve">  encontraran también un </w:t>
-                </w:r>
-                <w:proofErr w:type="spellStart"/>
-                <w:r>
-                  <w:t>archio</w:t>
-                </w:r>
-                <w:proofErr w:type="spellEnd"/>
-                <w:r>
-                  <w:t xml:space="preserve"> de README con el modo de uso del mismo.</w:t>
+                  <w:t xml:space="preserve">  encontraran también un archivo de README con el modo de uso del mismo.</w:t>
                 </w:r>
               </w:p>
               <w:p>
@@ -1721,7 +1995,7 @@
       <w:footerReference w:type="default" r:id="rId10"/>
       <w:headerReference w:type="first" r:id="rId11"/>
       <w:pgSz w:w="12240" w:h="15840"/>
-      <w:pgMar w:top="720" w:right="720" w:bottom="720" w:left="720" w:header="720" w:footer="720" w:gutter="0"/>
+      <w:pgMar w:top="720" w:right="720" w:bottom="567" w:left="720" w:header="720" w:footer="720" w:gutter="0"/>
       <w:cols w:space="720"/>
       <w:titlePg/>
       <w:docGrid w:linePitch="360"/>
@@ -1819,6 +2093,58 @@
           <w:szCs w:val="14"/>
         </w:rPr>
         <w:t>http://rosettacode.org/wiki/Prime_decomposition#Using_GNU_Compiler_Collection_gcc_extensions</w:t>
+      </w:r>
+    </w:p>
+  </w:footnote>
+  <w:footnote w:id="2">
+    <w:p>
+      <w:pPr>
+        <w:pStyle w:val="FootnoteText"/>
+        <w:rPr>
+          <w:lang w:val="en-US"/>
+        </w:rPr>
+      </w:pPr>
+      <w:r>
+        <w:rPr>
+          <w:rStyle w:val="FootnoteReference"/>
+        </w:rPr>
+        <w:footnoteRef/>
+      </w:r>
+      <w:r>
+        <w:t xml:space="preserve"> </w:t>
+      </w:r>
+      <w:r>
+        <w:rPr>
+          <w:sz w:val="14"/>
+          <w:szCs w:val="14"/>
+        </w:rPr>
+        <w:t>http://es.wikipedia.org/wiki/Criba_de_Erat%C3%B3stenes</w:t>
+      </w:r>
+    </w:p>
+  </w:footnote>
+  <w:footnote w:id="3">
+    <w:p>
+      <w:pPr>
+        <w:pStyle w:val="FootnoteText"/>
+        <w:rPr>
+          <w:lang w:val="en-US"/>
+        </w:rPr>
+      </w:pPr>
+      <w:r>
+        <w:rPr>
+          <w:rStyle w:val="FootnoteReference"/>
+        </w:rPr>
+        <w:footnoteRef/>
+      </w:r>
+      <w:r>
+        <w:t xml:space="preserve"> </w:t>
+      </w:r>
+      <w:r>
+        <w:rPr>
+          <w:sz w:val="14"/>
+          <w:szCs w:val="14"/>
+        </w:rPr>
+        <w:t>http://primes.utm.edu/glossary/xpage/WheelFactorization.html</w:t>
       </w:r>
     </w:p>
   </w:footnote>
@@ -5920,7 +6246,7 @@
     </w:docPart>
     <w:docPart>
       <w:docPartPr>
-        <w:name w:val="5FAC21301F0539489E63C02D82DBFC03"/>
+        <w:name w:val="ADE08ACCC0E1814293376A5C9D39F701"/>
         <w:category>
           <w:name w:val="General"/>
           <w:gallery w:val="placeholder"/>
@@ -5931,12 +6257,12 @@
         <w:behaviors>
           <w:behavior w:val="content"/>
         </w:behaviors>
-        <w:guid w:val="{D2D96149-A2D7-FD4A-BE68-E4926C4D128A}"/>
+        <w:guid w:val="{7DE75CE0-B18D-144C-8109-EED62CBB1428}"/>
       </w:docPartPr>
       <w:docPartBody>
         <w:p>
           <w:pPr>
-            <w:pStyle w:val="5FAC21301F0539489E63C02D82DBFC03"/>
+            <w:pStyle w:val="ADE08ACCC0E1814293376A5C9D39F701"/>
           </w:pPr>
           <w:r>
             <w:t>Donec sollicitudin mi et magna. Proin non est. Vestibulum diam. Quisque in enim. Sed id dui. Nunc nec sapien. Nulla lacus. Quisque in ante vel nunc semper pellentesque. Nam sit amet lacus sit amet ipsum auctor eleifend. Quisque vitae justo eu neque mattis pellentesque. Suspendisse tristique. Nulla facilisi. Pellentesque hendrerit tristique turpis. Pellentesque eget mi. Vestibulum a lacus.</w:t>
@@ -5946,7 +6272,7 @@
     </w:docPart>
     <w:docPart>
       <w:docPartPr>
-        <w:name w:val="0FC4C0E1C9A6F743976BBD8293FFB748"/>
+        <w:name w:val="84ECC8C65091BB4EAAFDC8312FCF3D7B"/>
         <w:category>
           <w:name w:val="General"/>
           <w:gallery w:val="placeholder"/>
@@ -5957,7 +6283,59 @@
         <w:behaviors>
           <w:behavior w:val="content"/>
         </w:behaviors>
-        <w:guid w:val="{AC720083-3651-3349-A413-291BFD76EF8E}"/>
+        <w:guid w:val="{9E8C705A-9426-2F4E-9F00-162092E292C5}"/>
+      </w:docPartPr>
+      <w:docPartBody>
+        <w:p>
+          <w:pPr>
+            <w:pStyle w:val="84ECC8C65091BB4EAAFDC8312FCF3D7B"/>
+          </w:pPr>
+          <w:r>
+            <w:t>Donec sollicitudin mi et magna. Proin non est. Vestibulum diam. Quisque in enim. Sed id dui. Nunc nec sapien. Nulla lacus. Quisque in ante vel nunc semper pellentesque. Nam sit amet lacus sit amet ipsum auctor eleifend. Quisque vitae justo eu neque mattis pellentesque. Suspendisse tristique. Nulla facilisi. Pellentesque hendrerit tristique turpis. Pellentesque eget mi. Vestibulum a lacus.</w:t>
+          </w:r>
+        </w:p>
+      </w:docPartBody>
+    </w:docPart>
+    <w:docPart>
+      <w:docPartPr>
+        <w:name w:val="8803B613C6110D46B4162612ACC29CEF"/>
+        <w:category>
+          <w:name w:val="General"/>
+          <w:gallery w:val="placeholder"/>
+        </w:category>
+        <w:types>
+          <w:type w:val="bbPlcHdr"/>
+        </w:types>
+        <w:behaviors>
+          <w:behavior w:val="content"/>
+        </w:behaviors>
+        <w:guid w:val="{0C5E5F32-3C04-9240-BFAE-1D7162477930}"/>
+      </w:docPartPr>
+      <w:docPartBody>
+        <w:p>
+          <w:pPr>
+            <w:pStyle w:val="8803B613C6110D46B4162612ACC29CEF"/>
+          </w:pPr>
+          <w:r>
+            <w:t>Donec sollicitudin mi et magna. Proin non est. Vestibulum diam. Quisque in enim. Sed id dui. Nunc nec sapien. Nulla lacus. Quisque in ante vel nunc semper pellentesque. Nam sit amet lacus sit amet ipsum auctor eleifend. Quisque vitae justo eu neque mattis pellentesque. Suspendisse tristique. Nulla facilisi. Pellentesque hendrerit tristique turpis. Pellentesque eget mi. Vestibulum a lacus.</w:t>
+          </w:r>
+        </w:p>
+      </w:docPartBody>
+    </w:docPart>
+    <w:docPart>
+      <w:docPartPr>
+        <w:name w:val="9C5DF0CF8C502343A56F594A19FF6B0C"/>
+        <w:category>
+          <w:name w:val="General"/>
+          <w:gallery w:val="placeholder"/>
+        </w:category>
+        <w:types>
+          <w:type w:val="bbPlcHdr"/>
+        </w:types>
+        <w:behaviors>
+          <w:behavior w:val="content"/>
+        </w:behaviors>
+        <w:guid w:val="{E040A331-1CB6-D04B-BF55-3C9DA9EF2566}"/>
       </w:docPartPr>
       <w:docPartBody>
         <w:p>
@@ -5970,7 +6348,7 @@
         </w:p>
         <w:p>
           <w:pPr>
-            <w:pStyle w:val="0FC4C0E1C9A6F743976BBD8293FFB748"/>
+            <w:pStyle w:val="9C5DF0CF8C502343A56F594A19FF6B0C"/>
           </w:pPr>
           <w:r>
             <w:t xml:space="preserve">Fusce varius scelerisque est. Aliquam turpis dui, eleifend in, elementum vel, porta vitae, velit. Cras hendrerit vehicula enim. Sed auctor. In hac habitasse platea dictumst. Nulla lectus. Pellentesque habitant morbi tristique senectus et netus et malesuada fames ac turpis egestas. Donec accumsan ante non leo. </w:t>
@@ -6009,21 +6387,21 @@
     <w:charset w:val="4E"/>
     <w:family w:val="auto"/>
     <w:pitch w:val="variable"/>
-    <w:sig w:usb0="00000001" w:usb1="08070000" w:usb2="00000010" w:usb3="00000000" w:csb0="00020000" w:csb1="00000000"/>
+    <w:sig w:usb0="E00002FF" w:usb1="6AC7FDFB" w:usb2="00000012" w:usb3="00000000" w:csb0="0002009F" w:csb1="00000000"/>
   </w:font>
   <w:font w:name="Tahoma">
     <w:panose1 w:val="020B0604030504040204"/>
     <w:charset w:val="00"/>
     <w:family w:val="auto"/>
     <w:pitch w:val="variable"/>
-    <w:sig w:usb0="00000003" w:usb1="00000000" w:usb2="00000000" w:usb3="00000000" w:csb0="00000001" w:csb1="00000000"/>
+    <w:sig w:usb0="E1002AFF" w:usb1="C000605B" w:usb2="00000029" w:usb3="00000000" w:csb0="000101FF" w:csb1="00000000"/>
   </w:font>
   <w:font w:name="Consolas">
     <w:panose1 w:val="020B0609020204030204"/>
     <w:charset w:val="00"/>
     <w:family w:val="auto"/>
     <w:pitch w:val="variable"/>
-    <w:sig w:usb0="00000003" w:usb1="00000000" w:usb2="00000000" w:usb3="00000000" w:csb0="00000001" w:csb1="00000000"/>
+    <w:sig w:usb0="E10002FF" w:usb1="4000FCFF" w:usb2="00000009" w:usb3="00000000" w:csb0="0000019F" w:csb1="00000000"/>
   </w:font>
   <w:font w:name="Courier">
     <w:panose1 w:val="02000500000000000000"/>
@@ -6050,13 +6428,13 @@
     <w:charset w:val="4E"/>
     <w:family w:val="auto"/>
     <w:pitch w:val="variable"/>
-    <w:sig w:usb0="00000001" w:usb1="08070000" w:usb2="00000010" w:usb3="00000000" w:csb0="00020000" w:csb1="00000000"/>
+    <w:sig w:usb0="E00002FF" w:usb1="6AC7FDFB" w:usb2="00000012" w:usb3="00000000" w:csb0="0002009F" w:csb1="00000000"/>
   </w:font>
   <w:font w:name="ＭＳ ゴシック">
     <w:charset w:val="4E"/>
     <w:family w:val="auto"/>
     <w:pitch w:val="variable"/>
-    <w:sig w:usb0="00000001" w:usb1="08070000" w:usb2="00000010" w:usb3="00000000" w:csb0="00020000" w:csb1="00000000"/>
+    <w:sig w:usb0="E00002FF" w:usb1="6AC7FDFB" w:usb2="00000012" w:usb3="00000000" w:csb0="0002009F" w:csb1="00000000"/>
   </w:font>
   <w:font w:name="Calibri">
     <w:panose1 w:val="020F0502020204030204"/>
@@ -6082,6 +6460,7 @@
   </w:compat>
   <w:rsids>
     <w:rsidRoot w:val="005C627F"/>
+    <w:rsid w:val="002A52F0"/>
     <w:rsid w:val="005C627F"/>
     <w:rsid w:val="00FB045D"/>
   </w:rsids>
@@ -6310,7 +6689,7 @@
     <w:name w:val="Body Text"/>
     <w:basedOn w:val="Normal"/>
     <w:link w:val="BodyTextChar"/>
-    <w:rsid w:val="00FB045D"/>
+    <w:rsid w:val="002A52F0"/>
     <w:pPr>
       <w:spacing w:after="200"/>
     </w:pPr>
@@ -6325,7 +6704,7 @@
     <w:name w:val="Body Text Char"/>
     <w:basedOn w:val="DefaultParagraphFont"/>
     <w:link w:val="BodyText"/>
-    <w:rsid w:val="00FB045D"/>
+    <w:rsid w:val="002A52F0"/>
     <w:rPr>
       <w:rFonts w:eastAsiaTheme="minorHAnsi"/>
       <w:sz w:val="20"/>
@@ -6371,6 +6750,104 @@
   <w:style w:type="paragraph" w:customStyle="1" w:styleId="0FC4C0E1C9A6F743976BBD8293FFB748">
     <w:name w:val="0FC4C0E1C9A6F743976BBD8293FFB748"/>
     <w:rsid w:val="00FB045D"/>
+    <w:rPr>
+      <w:lang w:val="es-ES_tradnl"/>
+    </w:rPr>
+  </w:style>
+  <w:style w:type="paragraph" w:customStyle="1" w:styleId="24DCB24870D2E9478CC2BB4DC111DA71">
+    <w:name w:val="24DCB24870D2E9478CC2BB4DC111DA71"/>
+    <w:rsid w:val="002A52F0"/>
+    <w:rPr>
+      <w:lang w:val="es-ES_tradnl"/>
+    </w:rPr>
+  </w:style>
+  <w:style w:type="paragraph" w:customStyle="1" w:styleId="DB53898E5BCD034B90B7203E9DD6B3B2">
+    <w:name w:val="DB53898E5BCD034B90B7203E9DD6B3B2"/>
+    <w:rsid w:val="002A52F0"/>
+    <w:rPr>
+      <w:lang w:val="es-ES_tradnl"/>
+    </w:rPr>
+  </w:style>
+  <w:style w:type="paragraph" w:customStyle="1" w:styleId="6393F593751584449B407B6FDC5E6431">
+    <w:name w:val="6393F593751584449B407B6FDC5E6431"/>
+    <w:rsid w:val="002A52F0"/>
+    <w:rPr>
+      <w:lang w:val="es-ES_tradnl"/>
+    </w:rPr>
+  </w:style>
+  <w:style w:type="paragraph" w:customStyle="1" w:styleId="ADE08ACCC0E1814293376A5C9D39F701">
+    <w:name w:val="ADE08ACCC0E1814293376A5C9D39F701"/>
+    <w:rsid w:val="002A52F0"/>
+    <w:rPr>
+      <w:lang w:val="es-ES_tradnl"/>
+    </w:rPr>
+  </w:style>
+  <w:style w:type="paragraph" w:customStyle="1" w:styleId="84ECC8C65091BB4EAAFDC8312FCF3D7B">
+    <w:name w:val="84ECC8C65091BB4EAAFDC8312FCF3D7B"/>
+    <w:rsid w:val="002A52F0"/>
+    <w:rPr>
+      <w:lang w:val="es-ES_tradnl"/>
+    </w:rPr>
+  </w:style>
+  <w:style w:type="paragraph" w:customStyle="1" w:styleId="1004FC814339DC46B4DF731028BABB80">
+    <w:name w:val="1004FC814339DC46B4DF731028BABB80"/>
+    <w:rsid w:val="002A52F0"/>
+    <w:rPr>
+      <w:lang w:val="es-ES_tradnl"/>
+    </w:rPr>
+  </w:style>
+  <w:style w:type="paragraph" w:customStyle="1" w:styleId="B0EC67D78A77374DB3F5996C183AF99E">
+    <w:name w:val="B0EC67D78A77374DB3F5996C183AF99E"/>
+    <w:rsid w:val="002A52F0"/>
+    <w:rPr>
+      <w:lang w:val="es-ES_tradnl"/>
+    </w:rPr>
+  </w:style>
+  <w:style w:type="paragraph" w:customStyle="1" w:styleId="7C49EFB6A50AAB4A9EAFC7E29B4B4AB8">
+    <w:name w:val="7C49EFB6A50AAB4A9EAFC7E29B4B4AB8"/>
+    <w:rsid w:val="002A52F0"/>
+    <w:rPr>
+      <w:lang w:val="es-ES_tradnl"/>
+    </w:rPr>
+  </w:style>
+  <w:style w:type="paragraph" w:customStyle="1" w:styleId="67EBF0CBA432804DA582FCD10C5F255C">
+    <w:name w:val="67EBF0CBA432804DA582FCD10C5F255C"/>
+    <w:rsid w:val="002A52F0"/>
+    <w:rPr>
+      <w:lang w:val="es-ES_tradnl"/>
+    </w:rPr>
+  </w:style>
+  <w:style w:type="paragraph" w:customStyle="1" w:styleId="C07DAD36B59BDD40B8066CB9B6FAA92C">
+    <w:name w:val="C07DAD36B59BDD40B8066CB9B6FAA92C"/>
+    <w:rsid w:val="002A52F0"/>
+    <w:rPr>
+      <w:lang w:val="es-ES_tradnl"/>
+    </w:rPr>
+  </w:style>
+  <w:style w:type="paragraph" w:customStyle="1" w:styleId="DFEE3AB475FF13499D1278CFD5D8C420">
+    <w:name w:val="DFEE3AB475FF13499D1278CFD5D8C420"/>
+    <w:rsid w:val="002A52F0"/>
+    <w:rPr>
+      <w:lang w:val="es-ES_tradnl"/>
+    </w:rPr>
+  </w:style>
+  <w:style w:type="paragraph" w:customStyle="1" w:styleId="2D51D2F91CC6E643812C4E0C3D30A25D">
+    <w:name w:val="2D51D2F91CC6E643812C4E0C3D30A25D"/>
+    <w:rsid w:val="002A52F0"/>
+    <w:rPr>
+      <w:lang w:val="es-ES_tradnl"/>
+    </w:rPr>
+  </w:style>
+  <w:style w:type="paragraph" w:customStyle="1" w:styleId="8803B613C6110D46B4162612ACC29CEF">
+    <w:name w:val="8803B613C6110D46B4162612ACC29CEF"/>
+    <w:rsid w:val="002A52F0"/>
+    <w:rPr>
+      <w:lang w:val="es-ES_tradnl"/>
+    </w:rPr>
+  </w:style>
+  <w:style w:type="paragraph" w:customStyle="1" w:styleId="9C5DF0CF8C502343A56F594A19FF6B0C">
+    <w:name w:val="9C5DF0CF8C502343A56F594A19FF6B0C"/>
+    <w:rsid w:val="002A52F0"/>
     <w:rPr>
       <w:lang w:val="es-ES_tradnl"/>
     </w:rPr>
@@ -6581,7 +7058,7 @@
     <w:name w:val="Body Text"/>
     <w:basedOn w:val="Normal"/>
     <w:link w:val="BodyTextChar"/>
-    <w:rsid w:val="00FB045D"/>
+    <w:rsid w:val="002A52F0"/>
     <w:pPr>
       <w:spacing w:after="200"/>
     </w:pPr>
@@ -6596,7 +7073,7 @@
     <w:name w:val="Body Text Char"/>
     <w:basedOn w:val="DefaultParagraphFont"/>
     <w:link w:val="BodyText"/>
-    <w:rsid w:val="00FB045D"/>
+    <w:rsid w:val="002A52F0"/>
     <w:rPr>
       <w:rFonts w:eastAsiaTheme="minorHAnsi"/>
       <w:sz w:val="20"/>
@@ -6642,6 +7119,104 @@
   <w:style w:type="paragraph" w:customStyle="1" w:styleId="0FC4C0E1C9A6F743976BBD8293FFB748">
     <w:name w:val="0FC4C0E1C9A6F743976BBD8293FFB748"/>
     <w:rsid w:val="00FB045D"/>
+    <w:rPr>
+      <w:lang w:val="es-ES_tradnl"/>
+    </w:rPr>
+  </w:style>
+  <w:style w:type="paragraph" w:customStyle="1" w:styleId="24DCB24870D2E9478CC2BB4DC111DA71">
+    <w:name w:val="24DCB24870D2E9478CC2BB4DC111DA71"/>
+    <w:rsid w:val="002A52F0"/>
+    <w:rPr>
+      <w:lang w:val="es-ES_tradnl"/>
+    </w:rPr>
+  </w:style>
+  <w:style w:type="paragraph" w:customStyle="1" w:styleId="DB53898E5BCD034B90B7203E9DD6B3B2">
+    <w:name w:val="DB53898E5BCD034B90B7203E9DD6B3B2"/>
+    <w:rsid w:val="002A52F0"/>
+    <w:rPr>
+      <w:lang w:val="es-ES_tradnl"/>
+    </w:rPr>
+  </w:style>
+  <w:style w:type="paragraph" w:customStyle="1" w:styleId="6393F593751584449B407B6FDC5E6431">
+    <w:name w:val="6393F593751584449B407B6FDC5E6431"/>
+    <w:rsid w:val="002A52F0"/>
+    <w:rPr>
+      <w:lang w:val="es-ES_tradnl"/>
+    </w:rPr>
+  </w:style>
+  <w:style w:type="paragraph" w:customStyle="1" w:styleId="ADE08ACCC0E1814293376A5C9D39F701">
+    <w:name w:val="ADE08ACCC0E1814293376A5C9D39F701"/>
+    <w:rsid w:val="002A52F0"/>
+    <w:rPr>
+      <w:lang w:val="es-ES_tradnl"/>
+    </w:rPr>
+  </w:style>
+  <w:style w:type="paragraph" w:customStyle="1" w:styleId="84ECC8C65091BB4EAAFDC8312FCF3D7B">
+    <w:name w:val="84ECC8C65091BB4EAAFDC8312FCF3D7B"/>
+    <w:rsid w:val="002A52F0"/>
+    <w:rPr>
+      <w:lang w:val="es-ES_tradnl"/>
+    </w:rPr>
+  </w:style>
+  <w:style w:type="paragraph" w:customStyle="1" w:styleId="1004FC814339DC46B4DF731028BABB80">
+    <w:name w:val="1004FC814339DC46B4DF731028BABB80"/>
+    <w:rsid w:val="002A52F0"/>
+    <w:rPr>
+      <w:lang w:val="es-ES_tradnl"/>
+    </w:rPr>
+  </w:style>
+  <w:style w:type="paragraph" w:customStyle="1" w:styleId="B0EC67D78A77374DB3F5996C183AF99E">
+    <w:name w:val="B0EC67D78A77374DB3F5996C183AF99E"/>
+    <w:rsid w:val="002A52F0"/>
+    <w:rPr>
+      <w:lang w:val="es-ES_tradnl"/>
+    </w:rPr>
+  </w:style>
+  <w:style w:type="paragraph" w:customStyle="1" w:styleId="7C49EFB6A50AAB4A9EAFC7E29B4B4AB8">
+    <w:name w:val="7C49EFB6A50AAB4A9EAFC7E29B4B4AB8"/>
+    <w:rsid w:val="002A52F0"/>
+    <w:rPr>
+      <w:lang w:val="es-ES_tradnl"/>
+    </w:rPr>
+  </w:style>
+  <w:style w:type="paragraph" w:customStyle="1" w:styleId="67EBF0CBA432804DA582FCD10C5F255C">
+    <w:name w:val="67EBF0CBA432804DA582FCD10C5F255C"/>
+    <w:rsid w:val="002A52F0"/>
+    <w:rPr>
+      <w:lang w:val="es-ES_tradnl"/>
+    </w:rPr>
+  </w:style>
+  <w:style w:type="paragraph" w:customStyle="1" w:styleId="C07DAD36B59BDD40B8066CB9B6FAA92C">
+    <w:name w:val="C07DAD36B59BDD40B8066CB9B6FAA92C"/>
+    <w:rsid w:val="002A52F0"/>
+    <w:rPr>
+      <w:lang w:val="es-ES_tradnl"/>
+    </w:rPr>
+  </w:style>
+  <w:style w:type="paragraph" w:customStyle="1" w:styleId="DFEE3AB475FF13499D1278CFD5D8C420">
+    <w:name w:val="DFEE3AB475FF13499D1278CFD5D8C420"/>
+    <w:rsid w:val="002A52F0"/>
+    <w:rPr>
+      <w:lang w:val="es-ES_tradnl"/>
+    </w:rPr>
+  </w:style>
+  <w:style w:type="paragraph" w:customStyle="1" w:styleId="2D51D2F91CC6E643812C4E0C3D30A25D">
+    <w:name w:val="2D51D2F91CC6E643812C4E0C3D30A25D"/>
+    <w:rsid w:val="002A52F0"/>
+    <w:rPr>
+      <w:lang w:val="es-ES_tradnl"/>
+    </w:rPr>
+  </w:style>
+  <w:style w:type="paragraph" w:customStyle="1" w:styleId="8803B613C6110D46B4162612ACC29CEF">
+    <w:name w:val="8803B613C6110D46B4162612ACC29CEF"/>
+    <w:rsid w:val="002A52F0"/>
+    <w:rPr>
+      <w:lang w:val="es-ES_tradnl"/>
+    </w:rPr>
+  </w:style>
+  <w:style w:type="paragraph" w:customStyle="1" w:styleId="9C5DF0CF8C502343A56F594A19FF6B0C">
+    <w:name w:val="9C5DF0CF8C502343A56F594A19FF6B0C"/>
+    <w:rsid w:val="002A52F0"/>
     <w:rPr>
       <w:lang w:val="es-ES_tradnl"/>
     </w:rPr>

</xml_diff>